<commit_message>
SEO Exkurs Teil 2
</commit_message>
<xml_diff>
--- a/misc/SEO–Search Engine Optimization.docx
+++ b/misc/SEO–Search Engine Optimization.docx
@@ -7,18 +7,36 @@
         <w:pStyle w:val="Heading1"/>
       </w:pPr>
       <w:r>
-        <w:t>SEO – Search Engine Optimization</w:t>
-      </w:r>
+        <w:t xml:space="preserve">SEO – Search Engine </w:t>
+      </w:r>
+      <w:proofErr w:type="spellStart"/>
+      <w:r>
+        <w:t>Optimization</w:t>
+      </w:r>
+      <w:proofErr w:type="spellEnd"/>
     </w:p>
     <w:p/>
     <w:p>
       <w:r>
-        <w:t>Mix aus Technik, Usability, Content, externen Verlinkungen (Backlinks)</w:t>
-      </w:r>
-    </w:p>
-    <w:p>
-      <w:r>
-        <w:t xml:space="preserve">Quaöitätsrichtlinien von Google: </w:t>
+        <w:t xml:space="preserve">Mix aus Technik, </w:t>
+      </w:r>
+      <w:proofErr w:type="spellStart"/>
+      <w:r>
+        <w:t>Usability</w:t>
+      </w:r>
+      <w:proofErr w:type="spellEnd"/>
+      <w:r>
+        <w:t>, Content, externen Verlinkungen (Backlinks)</w:t>
+      </w:r>
+    </w:p>
+    <w:p>
+      <w:proofErr w:type="spellStart"/>
+      <w:r>
+        <w:t>Quaöitätsrichtlinien</w:t>
+      </w:r>
+      <w:proofErr w:type="spellEnd"/>
+      <w:r>
+        <w:t xml:space="preserve"> von Google: </w:t>
       </w:r>
       <w:hyperlink r:id="rId6" w:history="1">
         <w:r>
@@ -157,7 +175,11 @@
         </w:numPr>
       </w:pPr>
       <w:r>
-        <w:t>CSS und JS Dateien m</w:t>
+        <w:t xml:space="preserve">CSS und JS Dateien </w:t>
+      </w:r>
+      <w:proofErr w:type="spellStart"/>
+      <w:r>
+        <w:t>m</w:t>
       </w:r>
       <w:r>
         <w:t>i</w:t>
@@ -165,6 +187,7 @@
       <w:r>
         <w:t>nifizieren</w:t>
       </w:r>
+      <w:proofErr w:type="spellEnd"/>
       <w:r>
         <w:t xml:space="preserve"> </w:t>
       </w:r>
@@ -189,7 +212,15 @@
         </w:numPr>
       </w:pPr>
       <w:r>
-        <w:t>Anzahl der Requests pro Seite minimieren</w:t>
+        <w:t xml:space="preserve">Anzahl der </w:t>
+      </w:r>
+      <w:proofErr w:type="spellStart"/>
+      <w:r>
+        <w:t>Requests</w:t>
+      </w:r>
+      <w:proofErr w:type="spellEnd"/>
+      <w:r>
+        <w:t xml:space="preserve"> pro Seite minimieren</w:t>
       </w:r>
       <w:r>
         <w:t xml:space="preserve"> </w:t>
@@ -215,8 +246,13 @@
           <w:numId w:val="2"/>
         </w:numPr>
       </w:pPr>
-      <w:r>
-        <w:t xml:space="preserve">Testing Tool z. B. </w:t>
+      <w:proofErr w:type="spellStart"/>
+      <w:r>
+        <w:t>Testing</w:t>
+      </w:r>
+      <w:proofErr w:type="spellEnd"/>
+      <w:r>
+        <w:t xml:space="preserve"> Tool z. B. </w:t>
       </w:r>
       <w:hyperlink r:id="rId9" w:history="1">
         <w:r>
@@ -286,7 +322,15 @@
         </w:numPr>
       </w:pPr>
       <w:r>
-        <w:t>„Wurstfinger“ Bedienbarkeit (z. B. Tap, Zoom mit zwei Fingern, ...)</w:t>
+        <w:t xml:space="preserve">„Wurstfinger“ Bedienbarkeit (z. B. </w:t>
+      </w:r>
+      <w:proofErr w:type="spellStart"/>
+      <w:r>
+        <w:t>Tap</w:t>
+      </w:r>
+      <w:proofErr w:type="spellEnd"/>
+      <w:r>
+        <w:t>, Zoom mit zwei Fingern, ...)</w:t>
       </w:r>
     </w:p>
     <w:p>
@@ -333,7 +377,47 @@
         <w:t xml:space="preserve"> von der Indizierung ausschließen (</w:t>
       </w:r>
       <w:r>
-        <w:t>&lt;meta name="robots" content="noindex" /&gt;</w:t>
+        <w:t>&lt;</w:t>
+      </w:r>
+      <w:proofErr w:type="spellStart"/>
+      <w:r>
+        <w:t>meta</w:t>
+      </w:r>
+      <w:proofErr w:type="spellEnd"/>
+      <w:r>
+        <w:t xml:space="preserve"> </w:t>
+      </w:r>
+      <w:proofErr w:type="spellStart"/>
+      <w:r>
+        <w:t>name</w:t>
+      </w:r>
+      <w:proofErr w:type="spellEnd"/>
+      <w:r>
+        <w:t>="</w:t>
+      </w:r>
+      <w:proofErr w:type="spellStart"/>
+      <w:r>
+        <w:t>robots</w:t>
+      </w:r>
+      <w:proofErr w:type="spellEnd"/>
+      <w:r>
+        <w:t xml:space="preserve">" </w:t>
+      </w:r>
+      <w:proofErr w:type="spellStart"/>
+      <w:r>
+        <w:t>content</w:t>
+      </w:r>
+      <w:proofErr w:type="spellEnd"/>
+      <w:r>
+        <w:t>="</w:t>
+      </w:r>
+      <w:proofErr w:type="spellStart"/>
+      <w:r>
+        <w:t>noindex</w:t>
+      </w:r>
+      <w:proofErr w:type="spellEnd"/>
+      <w:r>
+        <w:t>" /&gt;</w:t>
       </w:r>
       <w:r>
         <w:t>)</w:t>
@@ -545,7 +629,15 @@
       </w:pPr>
       <w:r>
         <w:lastRenderedPageBreak/>
-        <w:t>Das ist der Teasertext der bei Google angezeigt wird</w:t>
+        <w:t xml:space="preserve">Das ist der </w:t>
+      </w:r>
+      <w:proofErr w:type="spellStart"/>
+      <w:r>
+        <w:t>Teasertext</w:t>
+      </w:r>
+      <w:proofErr w:type="spellEnd"/>
+      <w:r>
+        <w:t xml:space="preserve"> der bei Google angezeigt wird</w:t>
       </w:r>
     </w:p>
     <w:p>
@@ -564,53 +656,515 @@
           <w:rPr>
             <w:rStyle w:val="Hyperlink"/>
           </w:rPr>
-          <w:t>https://www.more-fire.com/tools/keyword-datenbank/</w:t>
+          <w:t>https://w</w:t>
+        </w:r>
+        <w:r>
+          <w:rPr>
+            <w:rStyle w:val="Hyperlink"/>
+          </w:rPr>
+          <w:t>w</w:t>
+        </w:r>
+        <w:r>
+          <w:rPr>
+            <w:rStyle w:val="Hyperlink"/>
+          </w:rPr>
+          <w:t>w.more-fire.com/tools/keyword-datenbank/</w:t>
         </w:r>
       </w:hyperlink>
       <w:r>
         <w:t xml:space="preserve"> </w:t>
       </w:r>
+    </w:p>
+    <w:p>
+      <w:pPr>
+        <w:pStyle w:val="ListParagraph"/>
+      </w:pPr>
+    </w:p>
+    <w:p>
+      <w:pPr>
+        <w:pStyle w:val="ListParagraph"/>
+        <w:numPr>
+          <w:ilvl w:val="0"/>
+          <w:numId w:val="1"/>
+        </w:numPr>
+        <w:rPr>
+          <w:b/>
+        </w:rPr>
+      </w:pPr>
+      <w:proofErr w:type="spellStart"/>
+      <w:r>
+        <w:rPr>
+          <w:b/>
+        </w:rPr>
+        <w:t>Meta</w:t>
+      </w:r>
+      <w:proofErr w:type="spellEnd"/>
+      <w:r>
+        <w:rPr>
+          <w:b/>
+        </w:rPr>
+        <w:t xml:space="preserve"> Description</w:t>
+      </w:r>
+    </w:p>
+    <w:p>
+      <w:pPr>
+        <w:pStyle w:val="ListParagraph"/>
+        <w:numPr>
+          <w:ilvl w:val="0"/>
+          <w:numId w:val="9"/>
+        </w:numPr>
+      </w:pPr>
+      <w:r>
+        <w:t>Zwischen 80 und 150 Zeichen</w:t>
+      </w:r>
+    </w:p>
+    <w:p>
+      <w:pPr>
+        <w:pStyle w:val="ListParagraph"/>
+        <w:numPr>
+          <w:ilvl w:val="0"/>
+          <w:numId w:val="9"/>
+        </w:numPr>
+      </w:pPr>
+      <w:r>
+        <w:t>Wichtige Keywords</w:t>
+      </w:r>
+    </w:p>
+    <w:p>
+      <w:pPr>
+        <w:pStyle w:val="ListParagraph"/>
+        <w:numPr>
+          <w:ilvl w:val="0"/>
+          <w:numId w:val="9"/>
+        </w:numPr>
+      </w:pPr>
+      <w:r>
+        <w:t xml:space="preserve">Möglichst informativer Text </w:t>
+      </w:r>
+      <w:r>
+        <w:sym w:font="Wingdings" w:char="F0E0"/>
+      </w:r>
+      <w:r>
+        <w:t xml:space="preserve"> wird in den Suchergebnissen als Teaser angezeigt</w:t>
+      </w:r>
+    </w:p>
+    <w:p>
+      <w:pPr>
+        <w:ind w:left="720"/>
+      </w:pPr>
+    </w:p>
+    <w:p>
+      <w:pPr>
+        <w:pStyle w:val="ListParagraph"/>
+        <w:numPr>
+          <w:ilvl w:val="0"/>
+          <w:numId w:val="1"/>
+        </w:numPr>
+        <w:rPr>
+          <w:b/>
+        </w:rPr>
+      </w:pPr>
+      <w:r>
+        <w:rPr>
+          <w:b/>
+        </w:rPr>
+        <w:t>Überschriften optimieren</w:t>
+      </w:r>
+    </w:p>
+    <w:p>
+      <w:pPr>
+        <w:pStyle w:val="ListParagraph"/>
+        <w:numPr>
+          <w:ilvl w:val="0"/>
+          <w:numId w:val="10"/>
+        </w:numPr>
+      </w:pPr>
+      <w:r>
+        <w:t>Möglichst konform zu title und meta-</w:t>
+      </w:r>
+      <w:proofErr w:type="spellStart"/>
+      <w:r>
+        <w:t>description</w:t>
+      </w:r>
+      <w:proofErr w:type="spellEnd"/>
+    </w:p>
+    <w:p>
+      <w:pPr>
+        <w:pStyle w:val="ListParagraph"/>
+        <w:numPr>
+          <w:ilvl w:val="0"/>
+          <w:numId w:val="10"/>
+        </w:numPr>
+      </w:pPr>
+      <w:r>
+        <w:t>Kürz und knackig</w:t>
+      </w:r>
+    </w:p>
+    <w:p>
+      <w:pPr>
+        <w:pStyle w:val="ListParagraph"/>
+        <w:numPr>
+          <w:ilvl w:val="0"/>
+          <w:numId w:val="10"/>
+        </w:numPr>
+      </w:pPr>
+      <w:r>
+        <w:t>Informativ – wenig Füllwörter</w:t>
+      </w:r>
+    </w:p>
+    <w:p>
+      <w:pPr>
+        <w:pStyle w:val="ListParagraph"/>
+        <w:numPr>
+          <w:ilvl w:val="0"/>
+          <w:numId w:val="10"/>
+        </w:numPr>
+      </w:pPr>
+      <w:r>
+        <w:t>Keywords verwenden (s. o.)</w:t>
+      </w:r>
+    </w:p>
+    <w:p>
+      <w:pPr>
+        <w:pStyle w:val="ListParagraph"/>
+        <w:numPr>
+          <w:ilvl w:val="0"/>
+          <w:numId w:val="10"/>
+        </w:numPr>
+      </w:pPr>
+      <w:r>
+        <w:t xml:space="preserve">Z. B. </w:t>
+      </w:r>
+      <w:hyperlink r:id="rId12" w:history="1">
+        <w:r>
+          <w:rPr>
+            <w:rStyle w:val="Hyperlink"/>
+          </w:rPr>
+          <w:t>https://www.sistrix.de/frag-sistrix/onpage-optimierung/welche-ueberschriften-headlines-sind-seo-relevant/?tid=101975</w:t>
+        </w:r>
+      </w:hyperlink>
+      <w:r>
+        <w:t xml:space="preserve"> </w:t>
+      </w:r>
+    </w:p>
+    <w:p>
+      <w:pPr>
+        <w:ind w:left="720"/>
+      </w:pPr>
+    </w:p>
+    <w:p>
+      <w:pPr>
+        <w:pStyle w:val="ListParagraph"/>
+        <w:numPr>
+          <w:ilvl w:val="0"/>
+          <w:numId w:val="1"/>
+        </w:numPr>
+        <w:rPr>
+          <w:b/>
+        </w:rPr>
+      </w:pPr>
+      <w:r>
+        <w:rPr>
+          <w:b/>
+        </w:rPr>
+        <w:t>Content mit Mehrwerten</w:t>
+      </w:r>
+    </w:p>
+    <w:p>
+      <w:pPr>
+        <w:pStyle w:val="ListParagraph"/>
+        <w:numPr>
+          <w:ilvl w:val="0"/>
+          <w:numId w:val="11"/>
+        </w:numPr>
+      </w:pPr>
+      <w:r>
+        <w:t>Jeder Text sollte einzigartig sein – keine Kopien</w:t>
+      </w:r>
+    </w:p>
+    <w:p>
+      <w:pPr>
+        <w:pStyle w:val="ListParagraph"/>
+        <w:numPr>
+          <w:ilvl w:val="0"/>
+          <w:numId w:val="11"/>
+        </w:numPr>
+      </w:pPr>
+      <w:r>
+        <w:t>Mehrwerte für die User durch den Text schaffen</w:t>
+      </w:r>
+    </w:p>
+    <w:p>
+      <w:pPr>
+        <w:pStyle w:val="ListParagraph"/>
+        <w:numPr>
+          <w:ilvl w:val="0"/>
+          <w:numId w:val="11"/>
+        </w:numPr>
+      </w:pPr>
+      <w:r>
+        <w:t>Texte sinnvoll strukturieren</w:t>
+      </w:r>
+    </w:p>
+    <w:p>
+      <w:pPr>
+        <w:pStyle w:val="ListParagraph"/>
+        <w:numPr>
+          <w:ilvl w:val="0"/>
+          <w:numId w:val="11"/>
+        </w:numPr>
+      </w:pPr>
+      <w:r>
+        <w:t>Besucher direkt ansprechen</w:t>
+      </w:r>
+    </w:p>
+    <w:p>
+      <w:pPr>
+        <w:pStyle w:val="ListParagraph"/>
+        <w:numPr>
+          <w:ilvl w:val="0"/>
+          <w:numId w:val="11"/>
+        </w:numPr>
+      </w:pPr>
+      <w:r>
+        <w:t>Identifizierende Sprache („wir“ und „uns“)</w:t>
+      </w:r>
+    </w:p>
+    <w:p>
+      <w:pPr>
+        <w:ind w:left="720"/>
+      </w:pPr>
+    </w:p>
+    <w:p>
+      <w:pPr>
+        <w:pStyle w:val="ListParagraph"/>
+        <w:numPr>
+          <w:ilvl w:val="0"/>
+          <w:numId w:val="1"/>
+        </w:numPr>
+        <w:rPr>
+          <w:b/>
+        </w:rPr>
+      </w:pPr>
+      <w:r>
+        <w:rPr>
+          <w:b/>
+        </w:rPr>
+        <w:t>Backlinks</w:t>
+      </w:r>
+    </w:p>
+    <w:p>
+      <w:pPr>
+        <w:pStyle w:val="ListParagraph"/>
+        <w:numPr>
+          <w:ilvl w:val="0"/>
+          <w:numId w:val="13"/>
+        </w:numPr>
+      </w:pPr>
+      <w:r>
+        <w:t>Verlinkung von externen Seiten</w:t>
+      </w:r>
+    </w:p>
+    <w:p>
+      <w:pPr>
+        <w:pStyle w:val="ListParagraph"/>
+        <w:numPr>
+          <w:ilvl w:val="0"/>
+          <w:numId w:val="13"/>
+        </w:numPr>
+      </w:pPr>
+      <w:r>
+        <w:t xml:space="preserve">Keine Manipulationen z. B. über automatische </w:t>
+      </w:r>
+      <w:proofErr w:type="spellStart"/>
+      <w:r>
+        <w:t>Backlink</w:t>
+      </w:r>
+      <w:proofErr w:type="spellEnd"/>
+      <w:r>
+        <w:t xml:space="preserve"> </w:t>
+      </w:r>
+      <w:proofErr w:type="spellStart"/>
+      <w:r>
+        <w:t>Engines</w:t>
+      </w:r>
+      <w:proofErr w:type="spellEnd"/>
+    </w:p>
+    <w:p/>
+    <w:p>
+      <w:r>
+        <w:rPr>
+          <w:b/>
+        </w:rPr>
+        <w:t>Was sollte man nicht machen</w:t>
+      </w:r>
+      <w:r>
+        <w:t xml:space="preserve"> </w:t>
+      </w:r>
+      <w:r>
+        <w:br/>
+        <w:t>(</w:t>
+      </w:r>
+      <w:r>
+        <w:t>https://support.google.com/webmasters/answer/35769?hl=de</w:t>
+      </w:r>
+      <w:r>
+        <w:t>)</w:t>
+      </w:r>
+    </w:p>
+    <w:p>
+      <w:pPr>
+        <w:pStyle w:val="ListParagraph"/>
+        <w:numPr>
+          <w:ilvl w:val="0"/>
+          <w:numId w:val="12"/>
+        </w:numPr>
+      </w:pPr>
+      <w:r>
+        <w:t>Automatisch generierte Inhalte</w:t>
+      </w:r>
+    </w:p>
+    <w:p>
+      <w:pPr>
+        <w:pStyle w:val="ListParagraph"/>
+        <w:numPr>
+          <w:ilvl w:val="0"/>
+          <w:numId w:val="12"/>
+        </w:numPr>
+      </w:pPr>
+      <w:r>
+        <w:t>Teilnahme an Linktauschprogrammen</w:t>
+      </w:r>
+    </w:p>
+    <w:p>
+      <w:pPr>
+        <w:pStyle w:val="ListParagraph"/>
+        <w:numPr>
+          <w:ilvl w:val="0"/>
+          <w:numId w:val="12"/>
+        </w:numPr>
+      </w:pPr>
+      <w:r>
+        <w:t>Erstellen von Seiten ohne oder mit nur wenigen eigenen Inhalten</w:t>
+      </w:r>
+    </w:p>
+    <w:p>
+      <w:pPr>
+        <w:pStyle w:val="ListParagraph"/>
+        <w:numPr>
+          <w:ilvl w:val="0"/>
+          <w:numId w:val="12"/>
+        </w:numPr>
+      </w:pPr>
+      <w:proofErr w:type="spellStart"/>
+      <w:r>
+        <w:t>Cloaking</w:t>
+      </w:r>
+      <w:proofErr w:type="spellEnd"/>
+    </w:p>
+    <w:p>
+      <w:pPr>
+        <w:pStyle w:val="ListParagraph"/>
+        <w:numPr>
+          <w:ilvl w:val="0"/>
+          <w:numId w:val="12"/>
+        </w:numPr>
+      </w:pPr>
+      <w:r>
+        <w:t>Irreführende Weiterleitungen</w:t>
+      </w:r>
+    </w:p>
+    <w:p>
+      <w:pPr>
+        <w:pStyle w:val="ListParagraph"/>
+        <w:numPr>
+          <w:ilvl w:val="0"/>
+          <w:numId w:val="12"/>
+        </w:numPr>
+      </w:pPr>
+      <w:r>
+        <w:t>Verborgener Text/verborgene Links</w:t>
+      </w:r>
+    </w:p>
+    <w:p>
+      <w:pPr>
+        <w:pStyle w:val="ListParagraph"/>
+        <w:numPr>
+          <w:ilvl w:val="0"/>
+          <w:numId w:val="12"/>
+        </w:numPr>
+      </w:pPr>
+      <w:r>
+        <w:t>Brückenseiten</w:t>
+      </w:r>
+    </w:p>
+    <w:p>
+      <w:pPr>
+        <w:pStyle w:val="ListParagraph"/>
+        <w:numPr>
+          <w:ilvl w:val="0"/>
+          <w:numId w:val="12"/>
+        </w:numPr>
+      </w:pPr>
+      <w:r>
+        <w:t>Kopierte Inhalte</w:t>
+      </w:r>
+    </w:p>
+    <w:p>
+      <w:pPr>
+        <w:pStyle w:val="ListParagraph"/>
+        <w:numPr>
+          <w:ilvl w:val="0"/>
+          <w:numId w:val="12"/>
+        </w:numPr>
+      </w:pPr>
+      <w:r>
+        <w:t xml:space="preserve">Teilnahme an </w:t>
+      </w:r>
+      <w:proofErr w:type="spellStart"/>
+      <w:r>
+        <w:t>Affiliate</w:t>
+      </w:r>
+      <w:proofErr w:type="spellEnd"/>
+      <w:r>
+        <w:t>-Programmen ohne ausreichenden Mehrwert</w:t>
+      </w:r>
+    </w:p>
+    <w:p>
+      <w:pPr>
+        <w:pStyle w:val="ListParagraph"/>
+        <w:numPr>
+          <w:ilvl w:val="0"/>
+          <w:numId w:val="12"/>
+        </w:numPr>
+      </w:pPr>
+      <w:r>
+        <w:t>Laden von Seiten mit irrelevanten Keywords</w:t>
+      </w:r>
+      <w:r>
+        <w:br/>
+      </w:r>
+    </w:p>
+    <w:p>
+      <w:pPr>
+        <w:rPr>
+          <w:b/>
+        </w:rPr>
+      </w:pPr>
+      <w:r>
+        <w:rPr>
+          <w:b/>
+        </w:rPr>
+        <w:t>Buchempfehlung für Vertiefung:</w:t>
+      </w:r>
+    </w:p>
+    <w:p>
+      <w:r>
+        <w:t>https://www.amazon.de/Suchmaschinenoptimierung-Yourself-Buch-Schnickschnack-Praxis-Checklisten/dp/1719922292/</w:t>
+      </w:r>
       <w:bookmarkStart w:id="0" w:name="_GoBack"/>
       <w:bookmarkEnd w:id="0"/>
     </w:p>
-    <w:p>
-      <w:pPr>
-        <w:pStyle w:val="ListParagraph"/>
-      </w:pPr>
-    </w:p>
-    <w:p>
-      <w:pPr>
-        <w:pStyle w:val="ListParagraph"/>
-        <w:numPr>
-          <w:ilvl w:val="0"/>
-          <w:numId w:val="1"/>
-        </w:numPr>
-      </w:pPr>
-      <w:r>
-        <w:t>Meta Description</w:t>
-      </w:r>
-    </w:p>
-    <w:p>
-      <w:pPr>
-        <w:ind w:left="720"/>
-      </w:pPr>
-      <w:r>
-        <w:t>...</w:t>
-      </w:r>
-    </w:p>
-    <w:p>
-      <w:pPr>
-        <w:pStyle w:val="ListParagraph"/>
-        <w:ind w:left="1440"/>
-      </w:pPr>
-    </w:p>
-    <w:p>
-      <w:pPr>
-        <w:pStyle w:val="ListParagraph"/>
-      </w:pPr>
-    </w:p>
-    <w:p/>
-    <w:p/>
     <w:sectPr>
       <w:pgSz w:w="11900" w:h="16840"/>
       <w:pgMar w:top="1440" w:right="1800" w:bottom="1440" w:left="1800" w:header="708" w:footer="708" w:gutter="0"/>
@@ -624,6 +1178,119 @@
 <file path=word/numbering.xml><?xml version="1.0" encoding="utf-8"?>
 <w:numbering xmlns:wpc="http://schemas.microsoft.com/office/word/2010/wordprocessingCanvas" xmlns:mo="http://schemas.microsoft.com/office/mac/office/2008/main" xmlns:mc="http://schemas.openxmlformats.org/markup-compatibility/2006" xmlns:mv="urn:schemas-microsoft-com:mac:vml" xmlns:o="urn:schemas-microsoft-com:office:office" xmlns:r="http://schemas.openxmlformats.org/officeDocument/2006/relationships" xmlns:m="http://schemas.openxmlformats.org/officeDocument/2006/math" xmlns:v="urn:schemas-microsoft-com:vml" xmlns:wp14="http://schemas.microsoft.com/office/word/2010/wordprocessingDrawing" xmlns:wp="http://schemas.openxmlformats.org/drawingml/2006/wordprocessingDrawing" xmlns:w10="urn:schemas-microsoft-com:office:word" xmlns:w="http://schemas.openxmlformats.org/wordprocessingml/2006/main" xmlns:w14="http://schemas.microsoft.com/office/word/2010/wordml" xmlns:wpg="http://schemas.microsoft.com/office/word/2010/wordprocessingGroup" xmlns:wpi="http://schemas.microsoft.com/office/word/2010/wordprocessingInk" xmlns:wne="http://schemas.microsoft.com/office/word/2006/wordml" xmlns:wps="http://schemas.microsoft.com/office/word/2010/wordprocessingShape" mc:Ignorable="w14 wp14">
   <w:abstractNum w:abstractNumId="0">
+    <w:nsid w:val="021B758E"/>
+    <w:multiLevelType w:val="hybridMultilevel"/>
+    <w:tmpl w:val="3C90BEC6"/>
+    <w:lvl w:ilvl="0" w:tplc="04090001">
+      <w:start w:val="1"/>
+      <w:numFmt w:val="bullet"/>
+      <w:lvlText w:val=""/>
+      <w:lvlJc w:val="left"/>
+      <w:pPr>
+        <w:ind w:left="1440" w:hanging="360"/>
+      </w:pPr>
+      <w:rPr>
+        <w:rFonts w:ascii="Symbol" w:hAnsi="Symbol" w:hint="default"/>
+      </w:rPr>
+    </w:lvl>
+    <w:lvl w:ilvl="1" w:tplc="04090003" w:tentative="1">
+      <w:start w:val="1"/>
+      <w:numFmt w:val="bullet"/>
+      <w:lvlText w:val="o"/>
+      <w:lvlJc w:val="left"/>
+      <w:pPr>
+        <w:ind w:left="2160" w:hanging="360"/>
+      </w:pPr>
+      <w:rPr>
+        <w:rFonts w:ascii="Courier New" w:hAnsi="Courier New" w:hint="default"/>
+      </w:rPr>
+    </w:lvl>
+    <w:lvl w:ilvl="2" w:tplc="04090005" w:tentative="1">
+      <w:start w:val="1"/>
+      <w:numFmt w:val="bullet"/>
+      <w:lvlText w:val=""/>
+      <w:lvlJc w:val="left"/>
+      <w:pPr>
+        <w:ind w:left="2880" w:hanging="360"/>
+      </w:pPr>
+      <w:rPr>
+        <w:rFonts w:ascii="Wingdings" w:hAnsi="Wingdings" w:hint="default"/>
+      </w:rPr>
+    </w:lvl>
+    <w:lvl w:ilvl="3" w:tplc="04090001" w:tentative="1">
+      <w:start w:val="1"/>
+      <w:numFmt w:val="bullet"/>
+      <w:lvlText w:val=""/>
+      <w:lvlJc w:val="left"/>
+      <w:pPr>
+        <w:ind w:left="3600" w:hanging="360"/>
+      </w:pPr>
+      <w:rPr>
+        <w:rFonts w:ascii="Symbol" w:hAnsi="Symbol" w:hint="default"/>
+      </w:rPr>
+    </w:lvl>
+    <w:lvl w:ilvl="4" w:tplc="04090003" w:tentative="1">
+      <w:start w:val="1"/>
+      <w:numFmt w:val="bullet"/>
+      <w:lvlText w:val="o"/>
+      <w:lvlJc w:val="left"/>
+      <w:pPr>
+        <w:ind w:left="4320" w:hanging="360"/>
+      </w:pPr>
+      <w:rPr>
+        <w:rFonts w:ascii="Courier New" w:hAnsi="Courier New" w:hint="default"/>
+      </w:rPr>
+    </w:lvl>
+    <w:lvl w:ilvl="5" w:tplc="04090005" w:tentative="1">
+      <w:start w:val="1"/>
+      <w:numFmt w:val="bullet"/>
+      <w:lvlText w:val=""/>
+      <w:lvlJc w:val="left"/>
+      <w:pPr>
+        <w:ind w:left="5040" w:hanging="360"/>
+      </w:pPr>
+      <w:rPr>
+        <w:rFonts w:ascii="Wingdings" w:hAnsi="Wingdings" w:hint="default"/>
+      </w:rPr>
+    </w:lvl>
+    <w:lvl w:ilvl="6" w:tplc="04090001" w:tentative="1">
+      <w:start w:val="1"/>
+      <w:numFmt w:val="bullet"/>
+      <w:lvlText w:val=""/>
+      <w:lvlJc w:val="left"/>
+      <w:pPr>
+        <w:ind w:left="5760" w:hanging="360"/>
+      </w:pPr>
+      <w:rPr>
+        <w:rFonts w:ascii="Symbol" w:hAnsi="Symbol" w:hint="default"/>
+      </w:rPr>
+    </w:lvl>
+    <w:lvl w:ilvl="7" w:tplc="04090003" w:tentative="1">
+      <w:start w:val="1"/>
+      <w:numFmt w:val="bullet"/>
+      <w:lvlText w:val="o"/>
+      <w:lvlJc w:val="left"/>
+      <w:pPr>
+        <w:ind w:left="6480" w:hanging="360"/>
+      </w:pPr>
+      <w:rPr>
+        <w:rFonts w:ascii="Courier New" w:hAnsi="Courier New" w:hint="default"/>
+      </w:rPr>
+    </w:lvl>
+    <w:lvl w:ilvl="8" w:tplc="04090005" w:tentative="1">
+      <w:start w:val="1"/>
+      <w:numFmt w:val="bullet"/>
+      <w:lvlText w:val=""/>
+      <w:lvlJc w:val="left"/>
+      <w:pPr>
+        <w:ind w:left="7200" w:hanging="360"/>
+      </w:pPr>
+      <w:rPr>
+        <w:rFonts w:ascii="Wingdings" w:hAnsi="Wingdings" w:hint="default"/>
+      </w:rPr>
+    </w:lvl>
+  </w:abstractNum>
+  <w:abstractNum w:abstractNumId="1">
     <w:nsid w:val="0BBF42C9"/>
     <w:multiLevelType w:val="hybridMultilevel"/>
     <w:tmpl w:val="CB5C0422"/>
@@ -712,7 +1379,120 @@
       </w:pPr>
     </w:lvl>
   </w:abstractNum>
-  <w:abstractNum w:abstractNumId="1">
+  <w:abstractNum w:abstractNumId="2">
+    <w:nsid w:val="0D3D0F5E"/>
+    <w:multiLevelType w:val="hybridMultilevel"/>
+    <w:tmpl w:val="6F22094E"/>
+    <w:lvl w:ilvl="0" w:tplc="04090001">
+      <w:start w:val="1"/>
+      <w:numFmt w:val="bullet"/>
+      <w:lvlText w:val=""/>
+      <w:lvlJc w:val="left"/>
+      <w:pPr>
+        <w:ind w:left="1440" w:hanging="360"/>
+      </w:pPr>
+      <w:rPr>
+        <w:rFonts w:ascii="Symbol" w:hAnsi="Symbol" w:hint="default"/>
+      </w:rPr>
+    </w:lvl>
+    <w:lvl w:ilvl="1" w:tplc="04090003" w:tentative="1">
+      <w:start w:val="1"/>
+      <w:numFmt w:val="bullet"/>
+      <w:lvlText w:val="o"/>
+      <w:lvlJc w:val="left"/>
+      <w:pPr>
+        <w:ind w:left="2160" w:hanging="360"/>
+      </w:pPr>
+      <w:rPr>
+        <w:rFonts w:ascii="Courier New" w:hAnsi="Courier New" w:hint="default"/>
+      </w:rPr>
+    </w:lvl>
+    <w:lvl w:ilvl="2" w:tplc="04090005" w:tentative="1">
+      <w:start w:val="1"/>
+      <w:numFmt w:val="bullet"/>
+      <w:lvlText w:val=""/>
+      <w:lvlJc w:val="left"/>
+      <w:pPr>
+        <w:ind w:left="2880" w:hanging="360"/>
+      </w:pPr>
+      <w:rPr>
+        <w:rFonts w:ascii="Wingdings" w:hAnsi="Wingdings" w:hint="default"/>
+      </w:rPr>
+    </w:lvl>
+    <w:lvl w:ilvl="3" w:tplc="04090001" w:tentative="1">
+      <w:start w:val="1"/>
+      <w:numFmt w:val="bullet"/>
+      <w:lvlText w:val=""/>
+      <w:lvlJc w:val="left"/>
+      <w:pPr>
+        <w:ind w:left="3600" w:hanging="360"/>
+      </w:pPr>
+      <w:rPr>
+        <w:rFonts w:ascii="Symbol" w:hAnsi="Symbol" w:hint="default"/>
+      </w:rPr>
+    </w:lvl>
+    <w:lvl w:ilvl="4" w:tplc="04090003" w:tentative="1">
+      <w:start w:val="1"/>
+      <w:numFmt w:val="bullet"/>
+      <w:lvlText w:val="o"/>
+      <w:lvlJc w:val="left"/>
+      <w:pPr>
+        <w:ind w:left="4320" w:hanging="360"/>
+      </w:pPr>
+      <w:rPr>
+        <w:rFonts w:ascii="Courier New" w:hAnsi="Courier New" w:hint="default"/>
+      </w:rPr>
+    </w:lvl>
+    <w:lvl w:ilvl="5" w:tplc="04090005" w:tentative="1">
+      <w:start w:val="1"/>
+      <w:numFmt w:val="bullet"/>
+      <w:lvlText w:val=""/>
+      <w:lvlJc w:val="left"/>
+      <w:pPr>
+        <w:ind w:left="5040" w:hanging="360"/>
+      </w:pPr>
+      <w:rPr>
+        <w:rFonts w:ascii="Wingdings" w:hAnsi="Wingdings" w:hint="default"/>
+      </w:rPr>
+    </w:lvl>
+    <w:lvl w:ilvl="6" w:tplc="04090001" w:tentative="1">
+      <w:start w:val="1"/>
+      <w:numFmt w:val="bullet"/>
+      <w:lvlText w:val=""/>
+      <w:lvlJc w:val="left"/>
+      <w:pPr>
+        <w:ind w:left="5760" w:hanging="360"/>
+      </w:pPr>
+      <w:rPr>
+        <w:rFonts w:ascii="Symbol" w:hAnsi="Symbol" w:hint="default"/>
+      </w:rPr>
+    </w:lvl>
+    <w:lvl w:ilvl="7" w:tplc="04090003" w:tentative="1">
+      <w:start w:val="1"/>
+      <w:numFmt w:val="bullet"/>
+      <w:lvlText w:val="o"/>
+      <w:lvlJc w:val="left"/>
+      <w:pPr>
+        <w:ind w:left="6480" w:hanging="360"/>
+      </w:pPr>
+      <w:rPr>
+        <w:rFonts w:ascii="Courier New" w:hAnsi="Courier New" w:hint="default"/>
+      </w:rPr>
+    </w:lvl>
+    <w:lvl w:ilvl="8" w:tplc="04090005" w:tentative="1">
+      <w:start w:val="1"/>
+      <w:numFmt w:val="bullet"/>
+      <w:lvlText w:val=""/>
+      <w:lvlJc w:val="left"/>
+      <w:pPr>
+        <w:ind w:left="7200" w:hanging="360"/>
+      </w:pPr>
+      <w:rPr>
+        <w:rFonts w:ascii="Wingdings" w:hAnsi="Wingdings" w:hint="default"/>
+      </w:rPr>
+    </w:lvl>
+  </w:abstractNum>
+  <w:abstractNum w:abstractNumId="3">
     <w:nsid w:val="10E6036E"/>
     <w:multiLevelType w:val="hybridMultilevel"/>
     <w:tmpl w:val="A9A6C482"/>
@@ -825,7 +1605,7 @@
       </w:rPr>
     </w:lvl>
   </w:abstractNum>
-  <w:abstractNum w:abstractNumId="2">
+  <w:abstractNum w:abstractNumId="4">
     <w:nsid w:val="2F436068"/>
     <w:multiLevelType w:val="hybridMultilevel"/>
     <w:tmpl w:val="656C7F3E"/>
@@ -938,7 +1718,7 @@
       </w:rPr>
     </w:lvl>
   </w:abstractNum>
-  <w:abstractNum w:abstractNumId="3">
+  <w:abstractNum w:abstractNumId="5">
     <w:nsid w:val="35874B32"/>
     <w:multiLevelType w:val="hybridMultilevel"/>
     <w:tmpl w:val="FB80E7DE"/>
@@ -1051,7 +1831,7 @@
       </w:rPr>
     </w:lvl>
   </w:abstractNum>
-  <w:abstractNum w:abstractNumId="4">
+  <w:abstractNum w:abstractNumId="6">
     <w:nsid w:val="4E57286A"/>
     <w:multiLevelType w:val="hybridMultilevel"/>
     <w:tmpl w:val="403482EC"/>
@@ -1164,7 +1944,346 @@
       </w:rPr>
     </w:lvl>
   </w:abstractNum>
-  <w:abstractNum w:abstractNumId="5">
+  <w:abstractNum w:abstractNumId="7">
+    <w:nsid w:val="500926E7"/>
+    <w:multiLevelType w:val="hybridMultilevel"/>
+    <w:tmpl w:val="5D4479F8"/>
+    <w:lvl w:ilvl="0" w:tplc="04090001">
+      <w:start w:val="1"/>
+      <w:numFmt w:val="bullet"/>
+      <w:lvlText w:val=""/>
+      <w:lvlJc w:val="left"/>
+      <w:pPr>
+        <w:ind w:left="1440" w:hanging="360"/>
+      </w:pPr>
+      <w:rPr>
+        <w:rFonts w:ascii="Symbol" w:hAnsi="Symbol" w:hint="default"/>
+      </w:rPr>
+    </w:lvl>
+    <w:lvl w:ilvl="1" w:tplc="04090003" w:tentative="1">
+      <w:start w:val="1"/>
+      <w:numFmt w:val="bullet"/>
+      <w:lvlText w:val="o"/>
+      <w:lvlJc w:val="left"/>
+      <w:pPr>
+        <w:ind w:left="2160" w:hanging="360"/>
+      </w:pPr>
+      <w:rPr>
+        <w:rFonts w:ascii="Courier New" w:hAnsi="Courier New" w:hint="default"/>
+      </w:rPr>
+    </w:lvl>
+    <w:lvl w:ilvl="2" w:tplc="04090005" w:tentative="1">
+      <w:start w:val="1"/>
+      <w:numFmt w:val="bullet"/>
+      <w:lvlText w:val=""/>
+      <w:lvlJc w:val="left"/>
+      <w:pPr>
+        <w:ind w:left="2880" w:hanging="360"/>
+      </w:pPr>
+      <w:rPr>
+        <w:rFonts w:ascii="Wingdings" w:hAnsi="Wingdings" w:hint="default"/>
+      </w:rPr>
+    </w:lvl>
+    <w:lvl w:ilvl="3" w:tplc="04090001" w:tentative="1">
+      <w:start w:val="1"/>
+      <w:numFmt w:val="bullet"/>
+      <w:lvlText w:val=""/>
+      <w:lvlJc w:val="left"/>
+      <w:pPr>
+        <w:ind w:left="3600" w:hanging="360"/>
+      </w:pPr>
+      <w:rPr>
+        <w:rFonts w:ascii="Symbol" w:hAnsi="Symbol" w:hint="default"/>
+      </w:rPr>
+    </w:lvl>
+    <w:lvl w:ilvl="4" w:tplc="04090003" w:tentative="1">
+      <w:start w:val="1"/>
+      <w:numFmt w:val="bullet"/>
+      <w:lvlText w:val="o"/>
+      <w:lvlJc w:val="left"/>
+      <w:pPr>
+        <w:ind w:left="4320" w:hanging="360"/>
+      </w:pPr>
+      <w:rPr>
+        <w:rFonts w:ascii="Courier New" w:hAnsi="Courier New" w:hint="default"/>
+      </w:rPr>
+    </w:lvl>
+    <w:lvl w:ilvl="5" w:tplc="04090005" w:tentative="1">
+      <w:start w:val="1"/>
+      <w:numFmt w:val="bullet"/>
+      <w:lvlText w:val=""/>
+      <w:lvlJc w:val="left"/>
+      <w:pPr>
+        <w:ind w:left="5040" w:hanging="360"/>
+      </w:pPr>
+      <w:rPr>
+        <w:rFonts w:ascii="Wingdings" w:hAnsi="Wingdings" w:hint="default"/>
+      </w:rPr>
+    </w:lvl>
+    <w:lvl w:ilvl="6" w:tplc="04090001" w:tentative="1">
+      <w:start w:val="1"/>
+      <w:numFmt w:val="bullet"/>
+      <w:lvlText w:val=""/>
+      <w:lvlJc w:val="left"/>
+      <w:pPr>
+        <w:ind w:left="5760" w:hanging="360"/>
+      </w:pPr>
+      <w:rPr>
+        <w:rFonts w:ascii="Symbol" w:hAnsi="Symbol" w:hint="default"/>
+      </w:rPr>
+    </w:lvl>
+    <w:lvl w:ilvl="7" w:tplc="04090003" w:tentative="1">
+      <w:start w:val="1"/>
+      <w:numFmt w:val="bullet"/>
+      <w:lvlText w:val="o"/>
+      <w:lvlJc w:val="left"/>
+      <w:pPr>
+        <w:ind w:left="6480" w:hanging="360"/>
+      </w:pPr>
+      <w:rPr>
+        <w:rFonts w:ascii="Courier New" w:hAnsi="Courier New" w:hint="default"/>
+      </w:rPr>
+    </w:lvl>
+    <w:lvl w:ilvl="8" w:tplc="04090005" w:tentative="1">
+      <w:start w:val="1"/>
+      <w:numFmt w:val="bullet"/>
+      <w:lvlText w:val=""/>
+      <w:lvlJc w:val="left"/>
+      <w:pPr>
+        <w:ind w:left="7200" w:hanging="360"/>
+      </w:pPr>
+      <w:rPr>
+        <w:rFonts w:ascii="Wingdings" w:hAnsi="Wingdings" w:hint="default"/>
+      </w:rPr>
+    </w:lvl>
+  </w:abstractNum>
+  <w:abstractNum w:abstractNumId="8">
+    <w:nsid w:val="556F515F"/>
+    <w:multiLevelType w:val="hybridMultilevel"/>
+    <w:tmpl w:val="BBC29F84"/>
+    <w:lvl w:ilvl="0" w:tplc="04090001">
+      <w:start w:val="1"/>
+      <w:numFmt w:val="bullet"/>
+      <w:lvlText w:val=""/>
+      <w:lvlJc w:val="left"/>
+      <w:pPr>
+        <w:ind w:left="1440" w:hanging="360"/>
+      </w:pPr>
+      <w:rPr>
+        <w:rFonts w:ascii="Symbol" w:hAnsi="Symbol" w:hint="default"/>
+      </w:rPr>
+    </w:lvl>
+    <w:lvl w:ilvl="1" w:tplc="04090003" w:tentative="1">
+      <w:start w:val="1"/>
+      <w:numFmt w:val="bullet"/>
+      <w:lvlText w:val="o"/>
+      <w:lvlJc w:val="left"/>
+      <w:pPr>
+        <w:ind w:left="2160" w:hanging="360"/>
+      </w:pPr>
+      <w:rPr>
+        <w:rFonts w:ascii="Courier New" w:hAnsi="Courier New" w:hint="default"/>
+      </w:rPr>
+    </w:lvl>
+    <w:lvl w:ilvl="2" w:tplc="04090005" w:tentative="1">
+      <w:start w:val="1"/>
+      <w:numFmt w:val="bullet"/>
+      <w:lvlText w:val=""/>
+      <w:lvlJc w:val="left"/>
+      <w:pPr>
+        <w:ind w:left="2880" w:hanging="360"/>
+      </w:pPr>
+      <w:rPr>
+        <w:rFonts w:ascii="Wingdings" w:hAnsi="Wingdings" w:hint="default"/>
+      </w:rPr>
+    </w:lvl>
+    <w:lvl w:ilvl="3" w:tplc="04090001" w:tentative="1">
+      <w:start w:val="1"/>
+      <w:numFmt w:val="bullet"/>
+      <w:lvlText w:val=""/>
+      <w:lvlJc w:val="left"/>
+      <w:pPr>
+        <w:ind w:left="3600" w:hanging="360"/>
+      </w:pPr>
+      <w:rPr>
+        <w:rFonts w:ascii="Symbol" w:hAnsi="Symbol" w:hint="default"/>
+      </w:rPr>
+    </w:lvl>
+    <w:lvl w:ilvl="4" w:tplc="04090003" w:tentative="1">
+      <w:start w:val="1"/>
+      <w:numFmt w:val="bullet"/>
+      <w:lvlText w:val="o"/>
+      <w:lvlJc w:val="left"/>
+      <w:pPr>
+        <w:ind w:left="4320" w:hanging="360"/>
+      </w:pPr>
+      <w:rPr>
+        <w:rFonts w:ascii="Courier New" w:hAnsi="Courier New" w:hint="default"/>
+      </w:rPr>
+    </w:lvl>
+    <w:lvl w:ilvl="5" w:tplc="04090005" w:tentative="1">
+      <w:start w:val="1"/>
+      <w:numFmt w:val="bullet"/>
+      <w:lvlText w:val=""/>
+      <w:lvlJc w:val="left"/>
+      <w:pPr>
+        <w:ind w:left="5040" w:hanging="360"/>
+      </w:pPr>
+      <w:rPr>
+        <w:rFonts w:ascii="Wingdings" w:hAnsi="Wingdings" w:hint="default"/>
+      </w:rPr>
+    </w:lvl>
+    <w:lvl w:ilvl="6" w:tplc="04090001" w:tentative="1">
+      <w:start w:val="1"/>
+      <w:numFmt w:val="bullet"/>
+      <w:lvlText w:val=""/>
+      <w:lvlJc w:val="left"/>
+      <w:pPr>
+        <w:ind w:left="5760" w:hanging="360"/>
+      </w:pPr>
+      <w:rPr>
+        <w:rFonts w:ascii="Symbol" w:hAnsi="Symbol" w:hint="default"/>
+      </w:rPr>
+    </w:lvl>
+    <w:lvl w:ilvl="7" w:tplc="04090003" w:tentative="1">
+      <w:start w:val="1"/>
+      <w:numFmt w:val="bullet"/>
+      <w:lvlText w:val="o"/>
+      <w:lvlJc w:val="left"/>
+      <w:pPr>
+        <w:ind w:left="6480" w:hanging="360"/>
+      </w:pPr>
+      <w:rPr>
+        <w:rFonts w:ascii="Courier New" w:hAnsi="Courier New" w:hint="default"/>
+      </w:rPr>
+    </w:lvl>
+    <w:lvl w:ilvl="8" w:tplc="04090005" w:tentative="1">
+      <w:start w:val="1"/>
+      <w:numFmt w:val="bullet"/>
+      <w:lvlText w:val=""/>
+      <w:lvlJc w:val="left"/>
+      <w:pPr>
+        <w:ind w:left="7200" w:hanging="360"/>
+      </w:pPr>
+      <w:rPr>
+        <w:rFonts w:ascii="Wingdings" w:hAnsi="Wingdings" w:hint="default"/>
+      </w:rPr>
+    </w:lvl>
+  </w:abstractNum>
+  <w:abstractNum w:abstractNumId="9">
+    <w:nsid w:val="57CF6A67"/>
+    <w:multiLevelType w:val="hybridMultilevel"/>
+    <w:tmpl w:val="5C2452DE"/>
+    <w:lvl w:ilvl="0" w:tplc="04090001">
+      <w:start w:val="1"/>
+      <w:numFmt w:val="bullet"/>
+      <w:lvlText w:val=""/>
+      <w:lvlJc w:val="left"/>
+      <w:pPr>
+        <w:ind w:left="1440" w:hanging="360"/>
+      </w:pPr>
+      <w:rPr>
+        <w:rFonts w:ascii="Symbol" w:hAnsi="Symbol" w:hint="default"/>
+      </w:rPr>
+    </w:lvl>
+    <w:lvl w:ilvl="1" w:tplc="04090003" w:tentative="1">
+      <w:start w:val="1"/>
+      <w:numFmt w:val="bullet"/>
+      <w:lvlText w:val="o"/>
+      <w:lvlJc w:val="left"/>
+      <w:pPr>
+        <w:ind w:left="2160" w:hanging="360"/>
+      </w:pPr>
+      <w:rPr>
+        <w:rFonts w:ascii="Courier New" w:hAnsi="Courier New" w:hint="default"/>
+      </w:rPr>
+    </w:lvl>
+    <w:lvl w:ilvl="2" w:tplc="04090005" w:tentative="1">
+      <w:start w:val="1"/>
+      <w:numFmt w:val="bullet"/>
+      <w:lvlText w:val=""/>
+      <w:lvlJc w:val="left"/>
+      <w:pPr>
+        <w:ind w:left="2880" w:hanging="360"/>
+      </w:pPr>
+      <w:rPr>
+        <w:rFonts w:ascii="Wingdings" w:hAnsi="Wingdings" w:hint="default"/>
+      </w:rPr>
+    </w:lvl>
+    <w:lvl w:ilvl="3" w:tplc="04090001" w:tentative="1">
+      <w:start w:val="1"/>
+      <w:numFmt w:val="bullet"/>
+      <w:lvlText w:val=""/>
+      <w:lvlJc w:val="left"/>
+      <w:pPr>
+        <w:ind w:left="3600" w:hanging="360"/>
+      </w:pPr>
+      <w:rPr>
+        <w:rFonts w:ascii="Symbol" w:hAnsi="Symbol" w:hint="default"/>
+      </w:rPr>
+    </w:lvl>
+    <w:lvl w:ilvl="4" w:tplc="04090003" w:tentative="1">
+      <w:start w:val="1"/>
+      <w:numFmt w:val="bullet"/>
+      <w:lvlText w:val="o"/>
+      <w:lvlJc w:val="left"/>
+      <w:pPr>
+        <w:ind w:left="4320" w:hanging="360"/>
+      </w:pPr>
+      <w:rPr>
+        <w:rFonts w:ascii="Courier New" w:hAnsi="Courier New" w:hint="default"/>
+      </w:rPr>
+    </w:lvl>
+    <w:lvl w:ilvl="5" w:tplc="04090005" w:tentative="1">
+      <w:start w:val="1"/>
+      <w:numFmt w:val="bullet"/>
+      <w:lvlText w:val=""/>
+      <w:lvlJc w:val="left"/>
+      <w:pPr>
+        <w:ind w:left="5040" w:hanging="360"/>
+      </w:pPr>
+      <w:rPr>
+        <w:rFonts w:ascii="Wingdings" w:hAnsi="Wingdings" w:hint="default"/>
+      </w:rPr>
+    </w:lvl>
+    <w:lvl w:ilvl="6" w:tplc="04090001" w:tentative="1">
+      <w:start w:val="1"/>
+      <w:numFmt w:val="bullet"/>
+      <w:lvlText w:val=""/>
+      <w:lvlJc w:val="left"/>
+      <w:pPr>
+        <w:ind w:left="5760" w:hanging="360"/>
+      </w:pPr>
+      <w:rPr>
+        <w:rFonts w:ascii="Symbol" w:hAnsi="Symbol" w:hint="default"/>
+      </w:rPr>
+    </w:lvl>
+    <w:lvl w:ilvl="7" w:tplc="04090003" w:tentative="1">
+      <w:start w:val="1"/>
+      <w:numFmt w:val="bullet"/>
+      <w:lvlText w:val="o"/>
+      <w:lvlJc w:val="left"/>
+      <w:pPr>
+        <w:ind w:left="6480" w:hanging="360"/>
+      </w:pPr>
+      <w:rPr>
+        <w:rFonts w:ascii="Courier New" w:hAnsi="Courier New" w:hint="default"/>
+      </w:rPr>
+    </w:lvl>
+    <w:lvl w:ilvl="8" w:tplc="04090005" w:tentative="1">
+      <w:start w:val="1"/>
+      <w:numFmt w:val="bullet"/>
+      <w:lvlText w:val=""/>
+      <w:lvlJc w:val="left"/>
+      <w:pPr>
+        <w:ind w:left="7200" w:hanging="360"/>
+      </w:pPr>
+      <w:rPr>
+        <w:rFonts w:ascii="Wingdings" w:hAnsi="Wingdings" w:hint="default"/>
+      </w:rPr>
+    </w:lvl>
+  </w:abstractNum>
+  <w:abstractNum w:abstractNumId="10">
     <w:nsid w:val="753B39EA"/>
     <w:multiLevelType w:val="hybridMultilevel"/>
     <w:tmpl w:val="2A02F15A"/>
@@ -1277,7 +2396,7 @@
       </w:rPr>
     </w:lvl>
   </w:abstractNum>
-  <w:abstractNum w:abstractNumId="6">
+  <w:abstractNum w:abstractNumId="11">
     <w:nsid w:val="76A271CF"/>
     <w:multiLevelType w:val="hybridMultilevel"/>
     <w:tmpl w:val="A794606A"/>
@@ -1390,7 +2509,7 @@
       </w:rPr>
     </w:lvl>
   </w:abstractNum>
-  <w:abstractNum w:abstractNumId="7">
+  <w:abstractNum w:abstractNumId="12">
     <w:nsid w:val="7C4B1DB5"/>
     <w:multiLevelType w:val="hybridMultilevel"/>
     <w:tmpl w:val="CC8218E0"/>
@@ -1504,28 +2623,43 @@
     </w:lvl>
   </w:abstractNum>
   <w:num w:numId="1">
+    <w:abstractNumId w:val="1"/>
+  </w:num>
+  <w:num w:numId="2">
+    <w:abstractNumId w:val="10"/>
+  </w:num>
+  <w:num w:numId="3">
+    <w:abstractNumId w:val="5"/>
+  </w:num>
+  <w:num w:numId="4">
+    <w:abstractNumId w:val="6"/>
+  </w:num>
+  <w:num w:numId="5">
+    <w:abstractNumId w:val="11"/>
+  </w:num>
+  <w:num w:numId="6">
+    <w:abstractNumId w:val="3"/>
+  </w:num>
+  <w:num w:numId="7">
+    <w:abstractNumId w:val="12"/>
+  </w:num>
+  <w:num w:numId="8">
+    <w:abstractNumId w:val="4"/>
+  </w:num>
+  <w:num w:numId="9">
+    <w:abstractNumId w:val="2"/>
+  </w:num>
+  <w:num w:numId="10">
     <w:abstractNumId w:val="0"/>
   </w:num>
-  <w:num w:numId="2">
-    <w:abstractNumId w:val="5"/>
+  <w:num w:numId="11">
+    <w:abstractNumId w:val="9"/>
   </w:num>
-  <w:num w:numId="3">
-    <w:abstractNumId w:val="3"/>
-  </w:num>
-  <w:num w:numId="4">
-    <w:abstractNumId w:val="4"/>
-  </w:num>
-  <w:num w:numId="5">
-    <w:abstractNumId w:val="6"/>
-  </w:num>
-  <w:num w:numId="6">
-    <w:abstractNumId w:val="1"/>
-  </w:num>
-  <w:num w:numId="7">
+  <w:num w:numId="12">
     <w:abstractNumId w:val="7"/>
   </w:num>
-  <w:num w:numId="8">
-    <w:abstractNumId w:val="2"/>
+  <w:num w:numId="13">
+    <w:abstractNumId w:val="8"/>
   </w:num>
 </w:numbering>
 </file>
@@ -1820,6 +2954,18 @@
       <w:szCs w:val="20"/>
     </w:rPr>
   </w:style>
+  <w:style w:type="character" w:styleId="FollowedHyperlink">
+    <w:name w:val="FollowedHyperlink"/>
+    <w:basedOn w:val="DefaultParagraphFont"/>
+    <w:uiPriority w:val="99"/>
+    <w:semiHidden/>
+    <w:unhideWhenUsed/>
+    <w:rsid w:val="00323B25"/>
+    <w:rPr>
+      <w:color w:val="800080" w:themeColor="followedHyperlink"/>
+      <w:u w:val="single"/>
+    </w:rPr>
+  </w:style>
 </w:styles>
 </file>
 
@@ -2111,6 +3257,18 @@
       <w:rFonts w:ascii="Courier" w:hAnsi="Courier" w:cs="Courier"/>
       <w:sz w:val="20"/>
       <w:szCs w:val="20"/>
+    </w:rPr>
+  </w:style>
+  <w:style w:type="character" w:styleId="FollowedHyperlink">
+    <w:name w:val="FollowedHyperlink"/>
+    <w:basedOn w:val="DefaultParagraphFont"/>
+    <w:uiPriority w:val="99"/>
+    <w:semiHidden/>
+    <w:unhideWhenUsed/>
+    <w:rsid w:val="00323B25"/>
+    <w:rPr>
+      <w:color w:val="800080" w:themeColor="followedHyperlink"/>
+      <w:u w:val="single"/>
     </w:rPr>
   </w:style>
 </w:styles>

</xml_diff>